<commit_message>
Second week second day commit
</commit_message>
<xml_diff>
--- a/06052019KaungPyaeSoneTunDailyReport.docx
+++ b/06052019KaungPyaeSoneTunDailyReport.docx
@@ -589,8 +589,6 @@
               </w:rPr>
               <w:t>( Human Resource Management System, Sales and Distribution Management System)</w:t>
             </w:r>
-            <w:bookmarkStart w:id="0" w:name="_GoBack"/>
-            <w:bookmarkEnd w:id="0"/>
           </w:p>
           <w:p>
             <w:pPr>
@@ -689,6 +687,14 @@
                 <w:bCs/>
               </w:rPr>
             </w:pPr>
+            <w:r>
+              <w:rPr>
+                <w:rFonts w:ascii="Arial" w:hAnsi="Arial" w:cs="Arial"/>
+                <w:b/>
+                <w:bCs/>
+              </w:rPr>
+              <w:t>7.5.2019</w:t>
+            </w:r>
           </w:p>
         </w:tc>
         <w:tc>
@@ -703,6 +709,100 @@
                 <w:bCs/>
               </w:rPr>
             </w:pPr>
+            <w:r>
+              <w:rPr>
+                <w:rFonts w:ascii="Arial" w:hAnsi="Arial" w:cs="Arial"/>
+                <w:b/>
+                <w:bCs/>
+              </w:rPr>
+              <w:t>1.Java Assignment Refactor(File Directory Manager)</w:t>
+            </w:r>
+          </w:p>
+          <w:p>
+            <w:pPr>
+              <w:rPr>
+                <w:rFonts w:ascii="Arial" w:hAnsi="Arial" w:cs="Arial"/>
+                <w:b/>
+                <w:bCs/>
+              </w:rPr>
+            </w:pPr>
+            <w:r>
+              <w:rPr>
+                <w:rFonts w:ascii="Arial" w:hAnsi="Arial" w:cs="Arial"/>
+                <w:b/>
+                <w:bCs/>
+              </w:rPr>
+              <w:t>2. Code Review.</w:t>
+            </w:r>
+          </w:p>
+          <w:p>
+            <w:pPr>
+              <w:rPr>
+                <w:rFonts w:ascii="Arial" w:hAnsi="Arial" w:cs="Arial"/>
+                <w:b/>
+                <w:bCs/>
+              </w:rPr>
+            </w:pPr>
+            <w:r>
+              <w:rPr>
+                <w:rFonts w:ascii="Arial" w:hAnsi="Arial" w:cs="Arial"/>
+                <w:b/>
+                <w:bCs/>
+              </w:rPr>
+              <w:t>3. Maven Setup</w:t>
+            </w:r>
+          </w:p>
+          <w:p>
+            <w:pPr>
+              <w:rPr>
+                <w:rFonts w:ascii="Arial" w:hAnsi="Arial" w:cs="Arial"/>
+                <w:b/>
+                <w:bCs/>
+              </w:rPr>
+            </w:pPr>
+            <w:r>
+              <w:rPr>
+                <w:rFonts w:ascii="Arial" w:hAnsi="Arial" w:cs="Arial"/>
+                <w:b/>
+                <w:bCs/>
+              </w:rPr>
+              <w:t>4.Team Meeting</w:t>
+            </w:r>
+          </w:p>
+          <w:p>
+            <w:pPr>
+              <w:rPr>
+                <w:rFonts w:ascii="Arial" w:hAnsi="Arial" w:cs="Arial"/>
+                <w:b/>
+                <w:bCs/>
+              </w:rPr>
+            </w:pPr>
+            <w:r>
+              <w:rPr>
+                <w:rFonts w:ascii="Arial" w:hAnsi="Arial" w:cs="Arial"/>
+                <w:b/>
+                <w:bCs/>
+              </w:rPr>
+              <w:t xml:space="preserve">5. Test </w:t>
+            </w:r>
+            <w:proofErr w:type="spellStart"/>
+            <w:r>
+              <w:rPr>
+                <w:rFonts w:ascii="Arial" w:hAnsi="Arial" w:cs="Arial"/>
+                <w:b/>
+                <w:bCs/>
+              </w:rPr>
+              <w:t>BizLeap</w:t>
+            </w:r>
+            <w:proofErr w:type="spellEnd"/>
+            <w:r>
+              <w:rPr>
+                <w:rFonts w:ascii="Arial" w:hAnsi="Arial" w:cs="Arial"/>
+                <w:b/>
+                <w:bCs/>
+              </w:rPr>
+              <w:t xml:space="preserve"> HR software with test script</w:t>
+            </w:r>
           </w:p>
         </w:tc>
         <w:tc>
@@ -718,6 +818,16 @@
                 <w:bCs/>
               </w:rPr>
             </w:pPr>
+            <w:r>
+              <w:rPr>
+                <w:rFonts w:ascii="Arial" w:hAnsi="Arial" w:cs="Arial"/>
+                <w:b/>
+                <w:bCs/>
+              </w:rPr>
+              <w:t>Done</w:t>
+            </w:r>
+            <w:bookmarkStart w:id="0" w:name="_GoBack"/>
+            <w:bookmarkEnd w:id="0"/>
           </w:p>
         </w:tc>
         <w:tc>
@@ -965,6 +1075,7 @@
           <w:sz w:val="28"/>
           <w:szCs w:val="28"/>
         </w:rPr>
+        <w:lastRenderedPageBreak/>
         <w:t xml:space="preserve">Supervisor’s Comment </w:t>
       </w:r>
     </w:p>
@@ -1895,7 +2006,7 @@
   <a:extraClrSchemeLst/>
   <a:extLst>
     <a:ext uri="{05A4C25C-085E-4340-85A3-A5531E510DB2}">
-      <thm15:themeFamily xmlns="" xmlns:thm15="http://schemas.microsoft.com/office/thememl/2012/main" name="Office Theme" id="{62F939B6-93AF-4DB8-9C6B-D6C7DFDC589F}" vid="{4A3C46E8-61CC-4603-A589-7422A47A8E4A}"/>
+      <thm15:themeFamily xmlns:thm15="http://schemas.microsoft.com/office/thememl/2012/main" xmlns="" name="Office Theme" id="{62F939B6-93AF-4DB8-9C6B-D6C7DFDC589F}" vid="{4A3C46E8-61CC-4603-A589-7422A47A8E4A}"/>
     </a:ext>
   </a:extLst>
 </a:theme>
@@ -1906,7 +2017,7 @@
 </file>
 
 <file path=customXml/itemProps1.xml><?xml version="1.0" encoding="utf-8"?>
-<ds:datastoreItem xmlns:ds="http://schemas.openxmlformats.org/officeDocument/2006/customXml" ds:itemID="{AB3EA82D-6AE1-4F1B-B776-75BB0FA3587D}">
+<ds:datastoreItem xmlns:ds="http://schemas.openxmlformats.org/officeDocument/2006/customXml" ds:itemID="{A4277970-2294-4193-B8A8-4AD5DAE9F593}">
   <ds:schemaRefs>
     <ds:schemaRef ds:uri="http://schemas.openxmlformats.org/officeDocument/2006/bibliography"/>
   </ds:schemaRefs>

</xml_diff>

<commit_message>
Second week third day commit
</commit_message>
<xml_diff>
--- a/06052019KaungPyaeSoneTunDailyReport.docx
+++ b/06052019KaungPyaeSoneTunDailyReport.docx
@@ -826,8 +826,6 @@
               </w:rPr>
               <w:t>Done</w:t>
             </w:r>
-            <w:bookmarkStart w:id="0" w:name="_GoBack"/>
-            <w:bookmarkEnd w:id="0"/>
           </w:p>
         </w:tc>
         <w:tc>
@@ -886,6 +884,14 @@
                 <w:bCs/>
               </w:rPr>
             </w:pPr>
+            <w:r>
+              <w:rPr>
+                <w:rFonts w:ascii="Arial" w:hAnsi="Arial" w:cs="Arial"/>
+                <w:b/>
+                <w:bCs/>
+              </w:rPr>
+              <w:t>8.5.2019</w:t>
+            </w:r>
           </w:p>
         </w:tc>
         <w:tc>
@@ -900,6 +906,66 @@
                 <w:bCs/>
               </w:rPr>
             </w:pPr>
+            <w:r>
+              <w:rPr>
+                <w:rFonts w:ascii="Arial" w:hAnsi="Arial" w:cs="Arial"/>
+                <w:b/>
+                <w:bCs/>
+              </w:rPr>
+              <w:t>1.Java Assignment Refactor(Month Mapping Manager)</w:t>
+            </w:r>
+          </w:p>
+          <w:p>
+            <w:pPr>
+              <w:rPr>
+                <w:rFonts w:ascii="Arial" w:hAnsi="Arial" w:cs="Arial"/>
+                <w:b/>
+                <w:bCs/>
+              </w:rPr>
+            </w:pPr>
+            <w:r>
+              <w:rPr>
+                <w:rFonts w:ascii="Arial" w:hAnsi="Arial" w:cs="Arial"/>
+                <w:b/>
+                <w:bCs/>
+              </w:rPr>
+              <w:t>2. Code Review.</w:t>
+            </w:r>
+          </w:p>
+          <w:p>
+            <w:pPr>
+              <w:rPr>
+                <w:rFonts w:ascii="Arial" w:hAnsi="Arial" w:cs="Arial"/>
+                <w:b/>
+                <w:bCs/>
+              </w:rPr>
+            </w:pPr>
+            <w:r>
+              <w:rPr>
+                <w:rFonts w:ascii="Arial" w:hAnsi="Arial" w:cs="Arial"/>
+                <w:b/>
+                <w:bCs/>
+              </w:rPr>
+              <w:t xml:space="preserve">3. Test </w:t>
+            </w:r>
+            <w:proofErr w:type="spellStart"/>
+            <w:r>
+              <w:rPr>
+                <w:rFonts w:ascii="Arial" w:hAnsi="Arial" w:cs="Arial"/>
+                <w:b/>
+                <w:bCs/>
+              </w:rPr>
+              <w:t>BizLeap</w:t>
+            </w:r>
+            <w:proofErr w:type="spellEnd"/>
+            <w:r>
+              <w:rPr>
+                <w:rFonts w:ascii="Arial" w:hAnsi="Arial" w:cs="Arial"/>
+                <w:b/>
+                <w:bCs/>
+              </w:rPr>
+              <w:t xml:space="preserve"> HR software with test script</w:t>
+            </w:r>
           </w:p>
         </w:tc>
         <w:tc>
@@ -915,6 +981,16 @@
                 <w:bCs/>
               </w:rPr>
             </w:pPr>
+            <w:r>
+              <w:rPr>
+                <w:rFonts w:ascii="Arial" w:hAnsi="Arial" w:cs="Arial"/>
+                <w:b/>
+                <w:bCs/>
+              </w:rPr>
+              <w:t>Done</w:t>
+            </w:r>
+            <w:bookmarkStart w:id="0" w:name="_GoBack"/>
+            <w:bookmarkEnd w:id="0"/>
           </w:p>
         </w:tc>
         <w:tc>
@@ -1075,7 +1151,6 @@
           <w:sz w:val="28"/>
           <w:szCs w:val="28"/>
         </w:rPr>
-        <w:lastRenderedPageBreak/>
         <w:t xml:space="preserve">Supervisor’s Comment </w:t>
       </w:r>
     </w:p>
@@ -2006,7 +2081,7 @@
   <a:extraClrSchemeLst/>
   <a:extLst>
     <a:ext uri="{05A4C25C-085E-4340-85A3-A5531E510DB2}">
-      <thm15:themeFamily xmlns:thm15="http://schemas.microsoft.com/office/thememl/2012/main" xmlns="" name="Office Theme" id="{62F939B6-93AF-4DB8-9C6B-D6C7DFDC589F}" vid="{4A3C46E8-61CC-4603-A589-7422A47A8E4A}"/>
+      <thm15:themeFamily xmlns="" xmlns:thm15="http://schemas.microsoft.com/office/thememl/2012/main" name="Office Theme" id="{62F939B6-93AF-4DB8-9C6B-D6C7DFDC589F}" vid="{4A3C46E8-61CC-4603-A589-7422A47A8E4A}"/>
     </a:ext>
   </a:extLst>
 </a:theme>
@@ -2017,7 +2092,7 @@
 </file>
 
 <file path=customXml/itemProps1.xml><?xml version="1.0" encoding="utf-8"?>
-<ds:datastoreItem xmlns:ds="http://schemas.openxmlformats.org/officeDocument/2006/customXml" ds:itemID="{A4277970-2294-4193-B8A8-4AD5DAE9F593}">
+<ds:datastoreItem xmlns:ds="http://schemas.openxmlformats.org/officeDocument/2006/customXml" ds:itemID="{337F2940-8F65-44F9-9505-3BF4F59AAF54}">
   <ds:schemaRefs>
     <ds:schemaRef ds:uri="http://schemas.openxmlformats.org/officeDocument/2006/bibliography"/>
   </ds:schemaRefs>

</xml_diff>

<commit_message>
Second week Fourth day commit
</commit_message>
<xml_diff>
--- a/06052019KaungPyaeSoneTunDailyReport.docx
+++ b/06052019KaungPyaeSoneTunDailyReport.docx
@@ -50,25 +50,7 @@
           <w:sz w:val="24"/>
           <w:szCs w:val="24"/>
         </w:rPr>
-        <w:t xml:space="preserve">The purpose of this form is to maintain a brief memo of student’s progress and supervisor reviews. The supervisor who monitors the student's performance during this period should fill out the form and mail this form to the UCSY supervisor or place it in a sealed </w:t>
-      </w:r>
-      <w:proofErr w:type="spellStart"/>
-      <w:r>
-        <w:rPr>
-          <w:rFonts w:ascii="Arial" w:hAnsi="Arial" w:cs="Arial"/>
-          <w:sz w:val="24"/>
-          <w:szCs w:val="24"/>
-        </w:rPr>
-        <w:t>enveloped</w:t>
-      </w:r>
-      <w:proofErr w:type="spellEnd"/>
-      <w:r>
-        <w:rPr>
-          <w:rFonts w:ascii="Arial" w:hAnsi="Arial" w:cs="Arial"/>
-          <w:sz w:val="24"/>
-          <w:szCs w:val="24"/>
-        </w:rPr>
-        <w:t xml:space="preserve"> and give it to the student to bring it back to the UCSY.   </w:t>
+        <w:t xml:space="preserve">The purpose of this form is to maintain a brief memo of student’s progress and supervisor reviews. The supervisor who monitors the student's performance during this period should fill out the form and mail this form to the UCSY supervisor or place it in a sealed enveloped and give it to the student to bring it back to the UCSY.   </w:t>
       </w:r>
     </w:p>
     <w:p>
@@ -97,23 +79,13 @@
         </w:rPr>
         <w:t xml:space="preserve">Company/Organization Name:  </w:t>
       </w:r>
-      <w:proofErr w:type="spellStart"/>
-      <w:r>
-        <w:rPr>
-          <w:rFonts w:ascii="Arial" w:hAnsi="Arial" w:cs="Arial"/>
-          <w:sz w:val="24"/>
-          <w:szCs w:val="24"/>
-        </w:rPr>
-        <w:t>BizLeap</w:t>
-      </w:r>
-      <w:proofErr w:type="spellEnd"/>
-      <w:r>
-        <w:rPr>
-          <w:rFonts w:ascii="Arial" w:hAnsi="Arial" w:cs="Arial"/>
-          <w:sz w:val="24"/>
-          <w:szCs w:val="24"/>
-        </w:rPr>
-        <w:t xml:space="preserve"> Technology</w:t>
+      <w:r>
+        <w:rPr>
+          <w:rFonts w:ascii="Arial" w:hAnsi="Arial" w:cs="Arial"/>
+          <w:sz w:val="24"/>
+          <w:szCs w:val="24"/>
+        </w:rPr>
+        <w:t>BizLeap Technology</w:t>
       </w:r>
     </w:p>
     <w:p>
@@ -149,70 +121,14 @@
         </w:rPr>
         <w:t xml:space="preserve">Mg </w:t>
       </w:r>
-      <w:proofErr w:type="spellStart"/>
-      <w:r>
-        <w:rPr>
-          <w:rFonts w:ascii="Arial" w:hAnsi="Arial" w:cs="Arial"/>
-          <w:sz w:val="24"/>
-          <w:szCs w:val="24"/>
-        </w:rPr>
-        <w:t>Kaung</w:t>
-      </w:r>
-      <w:proofErr w:type="spellEnd"/>
-      <w:r>
-        <w:rPr>
-          <w:rFonts w:ascii="Arial" w:hAnsi="Arial" w:cs="Arial"/>
-          <w:sz w:val="24"/>
-          <w:szCs w:val="24"/>
-        </w:rPr>
-        <w:t xml:space="preserve"> </w:t>
-      </w:r>
-      <w:proofErr w:type="spellStart"/>
-      <w:r>
-        <w:rPr>
-          <w:rFonts w:ascii="Arial" w:hAnsi="Arial" w:cs="Arial"/>
-          <w:sz w:val="24"/>
-          <w:szCs w:val="24"/>
-        </w:rPr>
-        <w:t>Pyae</w:t>
-      </w:r>
-      <w:proofErr w:type="spellEnd"/>
-      <w:r>
-        <w:rPr>
-          <w:rFonts w:ascii="Arial" w:hAnsi="Arial" w:cs="Arial"/>
-          <w:sz w:val="24"/>
-          <w:szCs w:val="24"/>
-        </w:rPr>
-        <w:t xml:space="preserve"> </w:t>
-      </w:r>
-      <w:proofErr w:type="spellStart"/>
-      <w:r>
-        <w:rPr>
-          <w:rFonts w:ascii="Arial" w:hAnsi="Arial" w:cs="Arial"/>
-          <w:sz w:val="24"/>
-          <w:szCs w:val="24"/>
-        </w:rPr>
-        <w:t>Sone</w:t>
-      </w:r>
-      <w:proofErr w:type="spellEnd"/>
-      <w:r>
-        <w:rPr>
-          <w:rFonts w:ascii="Arial" w:hAnsi="Arial" w:cs="Arial"/>
-          <w:sz w:val="24"/>
-          <w:szCs w:val="24"/>
-        </w:rPr>
-        <w:t xml:space="preserve"> </w:t>
-      </w:r>
-      <w:proofErr w:type="spellStart"/>
-      <w:r>
-        <w:rPr>
-          <w:rFonts w:ascii="Arial" w:hAnsi="Arial" w:cs="Arial"/>
-          <w:sz w:val="24"/>
-          <w:szCs w:val="24"/>
-        </w:rPr>
-        <w:t>Tun</w:t>
-      </w:r>
-      <w:proofErr w:type="spellEnd"/>
+      <w:r>
+        <w:rPr>
+          <w:rFonts w:ascii="Arial" w:hAnsi="Arial" w:cs="Arial"/>
+          <w:sz w:val="24"/>
+          <w:szCs w:val="24"/>
+        </w:rPr>
+        <w:t>Kaung Pyae Sone Tun</w:t>
+      </w:r>
       <w:r>
         <w:rPr>
           <w:rFonts w:ascii="Arial" w:hAnsi="Arial" w:cs="Arial"/>
@@ -561,25 +477,7 @@
                 <w:b/>
                 <w:bCs/>
               </w:rPr>
-              <w:t xml:space="preserve">3. Discuss about </w:t>
-            </w:r>
-            <w:proofErr w:type="spellStart"/>
-            <w:r>
-              <w:rPr>
-                <w:rFonts w:ascii="Arial" w:hAnsi="Arial" w:cs="Arial"/>
-                <w:b/>
-                <w:bCs/>
-              </w:rPr>
-              <w:t>Bizleap</w:t>
-            </w:r>
-            <w:proofErr w:type="spellEnd"/>
-            <w:r>
-              <w:rPr>
-                <w:rFonts w:ascii="Arial" w:hAnsi="Arial" w:cs="Arial"/>
-                <w:b/>
-                <w:bCs/>
-              </w:rPr>
-              <w:t xml:space="preserve"> products</w:t>
+              <w:t>3. Discuss about Bizleap products</w:t>
             </w:r>
             <w:r>
               <w:rPr>
@@ -783,25 +681,7 @@
                 <w:b/>
                 <w:bCs/>
               </w:rPr>
-              <w:t xml:space="preserve">5. Test </w:t>
-            </w:r>
-            <w:proofErr w:type="spellStart"/>
-            <w:r>
-              <w:rPr>
-                <w:rFonts w:ascii="Arial" w:hAnsi="Arial" w:cs="Arial"/>
-                <w:b/>
-                <w:bCs/>
-              </w:rPr>
-              <w:t>BizLeap</w:t>
-            </w:r>
-            <w:proofErr w:type="spellEnd"/>
-            <w:r>
-              <w:rPr>
-                <w:rFonts w:ascii="Arial" w:hAnsi="Arial" w:cs="Arial"/>
-                <w:b/>
-                <w:bCs/>
-              </w:rPr>
-              <w:t xml:space="preserve"> HR software with test script</w:t>
+              <w:t>5. Test BizLeap HR software with test script</w:t>
             </w:r>
           </w:p>
         </w:tc>
@@ -946,25 +826,7 @@
                 <w:b/>
                 <w:bCs/>
               </w:rPr>
-              <w:t xml:space="preserve">3. Test </w:t>
-            </w:r>
-            <w:proofErr w:type="spellStart"/>
-            <w:r>
-              <w:rPr>
-                <w:rFonts w:ascii="Arial" w:hAnsi="Arial" w:cs="Arial"/>
-                <w:b/>
-                <w:bCs/>
-              </w:rPr>
-              <w:t>BizLeap</w:t>
-            </w:r>
-            <w:proofErr w:type="spellEnd"/>
-            <w:r>
-              <w:rPr>
-                <w:rFonts w:ascii="Arial" w:hAnsi="Arial" w:cs="Arial"/>
-                <w:b/>
-                <w:bCs/>
-              </w:rPr>
-              <w:t xml:space="preserve"> HR software with test script</w:t>
+              <w:t>3. Test BizLeap HR software with test script</w:t>
             </w:r>
           </w:p>
         </w:tc>
@@ -989,8 +851,6 @@
               </w:rPr>
               <w:t>Done</w:t>
             </w:r>
-            <w:bookmarkStart w:id="0" w:name="_GoBack"/>
-            <w:bookmarkEnd w:id="0"/>
           </w:p>
         </w:tc>
         <w:tc>
@@ -1049,6 +909,14 @@
                 <w:bCs/>
               </w:rPr>
             </w:pPr>
+            <w:r>
+              <w:rPr>
+                <w:rFonts w:ascii="Arial" w:hAnsi="Arial" w:cs="Arial"/>
+                <w:b/>
+                <w:bCs/>
+              </w:rPr>
+              <w:t>9.5.2019</w:t>
+            </w:r>
           </w:p>
         </w:tc>
         <w:tc>
@@ -1063,6 +931,73 @@
                 <w:bCs/>
               </w:rPr>
             </w:pPr>
+            <w:r>
+              <w:rPr>
+                <w:rFonts w:ascii="Arial" w:hAnsi="Arial" w:cs="Arial"/>
+                <w:b/>
+                <w:bCs/>
+              </w:rPr>
+              <w:t>1. Java Assignment (BizLeap Interface)</w:t>
+            </w:r>
+          </w:p>
+          <w:p>
+            <w:pPr>
+              <w:rPr>
+                <w:rFonts w:ascii="Arial" w:hAnsi="Arial" w:cs="Arial"/>
+                <w:b/>
+                <w:bCs/>
+              </w:rPr>
+            </w:pPr>
+            <w:r>
+              <w:rPr>
+                <w:rFonts w:ascii="Arial" w:hAnsi="Arial" w:cs="Arial"/>
+                <w:b/>
+                <w:bCs/>
+              </w:rPr>
+              <w:t>2.Code Review</w:t>
+            </w:r>
+          </w:p>
+          <w:p>
+            <w:pPr>
+              <w:rPr>
+                <w:rFonts w:ascii="Arial" w:hAnsi="Arial" w:cs="Arial"/>
+                <w:b/>
+                <w:bCs/>
+              </w:rPr>
+            </w:pPr>
+            <w:r>
+              <w:rPr>
+                <w:rFonts w:ascii="Arial" w:hAnsi="Arial" w:cs="Arial"/>
+                <w:b/>
+                <w:bCs/>
+              </w:rPr>
+              <w:t>3. Basic Git Bash Command</w:t>
+            </w:r>
+          </w:p>
+          <w:p>
+            <w:pPr>
+              <w:rPr>
+                <w:rFonts w:ascii="Arial" w:hAnsi="Arial" w:cs="Arial"/>
+                <w:b/>
+                <w:bCs/>
+              </w:rPr>
+            </w:pPr>
+            <w:r>
+              <w:rPr>
+                <w:rFonts w:ascii="Arial" w:hAnsi="Arial" w:cs="Arial"/>
+                <w:b/>
+                <w:bCs/>
+              </w:rPr>
+              <w:t xml:space="preserve"> 4. </w:t>
+            </w:r>
+            <w:r>
+              <w:rPr>
+                <w:rFonts w:ascii="Arial" w:hAnsi="Arial" w:cs="Arial"/>
+                <w:b/>
+                <w:bCs/>
+              </w:rPr>
+              <w:t>Test BizLeap HR software with test script</w:t>
+            </w:r>
           </w:p>
         </w:tc>
         <w:tc>
@@ -1078,6 +1013,16 @@
                 <w:bCs/>
               </w:rPr>
             </w:pPr>
+            <w:r>
+              <w:rPr>
+                <w:rFonts w:ascii="Arial" w:hAnsi="Arial" w:cs="Arial"/>
+                <w:b/>
+                <w:bCs/>
+              </w:rPr>
+              <w:t>Done</w:t>
+            </w:r>
+            <w:bookmarkStart w:id="0" w:name="_GoBack"/>
+            <w:bookmarkEnd w:id="0"/>
           </w:p>
         </w:tc>
         <w:tc>
@@ -2081,7 +2026,7 @@
   <a:extraClrSchemeLst/>
   <a:extLst>
     <a:ext uri="{05A4C25C-085E-4340-85A3-A5531E510DB2}">
-      <thm15:themeFamily xmlns="" xmlns:thm15="http://schemas.microsoft.com/office/thememl/2012/main" name="Office Theme" id="{62F939B6-93AF-4DB8-9C6B-D6C7DFDC589F}" vid="{4A3C46E8-61CC-4603-A589-7422A47A8E4A}"/>
+      <thm15:themeFamily xmlns:thm15="http://schemas.microsoft.com/office/thememl/2012/main" xmlns="" name="Office Theme" id="{62F939B6-93AF-4DB8-9C6B-D6C7DFDC589F}" vid="{4A3C46E8-61CC-4603-A589-7422A47A8E4A}"/>
     </a:ext>
   </a:extLst>
 </a:theme>
@@ -2092,7 +2037,7 @@
 </file>
 
 <file path=customXml/itemProps1.xml><?xml version="1.0" encoding="utf-8"?>
-<ds:datastoreItem xmlns:ds="http://schemas.openxmlformats.org/officeDocument/2006/customXml" ds:itemID="{337F2940-8F65-44F9-9505-3BF4F59AAF54}">
+<ds:datastoreItem xmlns:ds="http://schemas.openxmlformats.org/officeDocument/2006/customXml" ds:itemID="{CA210B3C-A6CE-4E11-8C15-D36746DAF2B1}">
   <ds:schemaRefs>
     <ds:schemaRef ds:uri="http://schemas.openxmlformats.org/officeDocument/2006/bibliography"/>
   </ds:schemaRefs>

</xml_diff>

<commit_message>
Second Week Fifth Day Commit
</commit_message>
<xml_diff>
--- a/06052019KaungPyaeSoneTunDailyReport.docx
+++ b/06052019KaungPyaeSoneTunDailyReport.docx
@@ -50,7 +50,25 @@
           <w:sz w:val="24"/>
           <w:szCs w:val="24"/>
         </w:rPr>
-        <w:t xml:space="preserve">The purpose of this form is to maintain a brief memo of student’s progress and supervisor reviews. The supervisor who monitors the student's performance during this period should fill out the form and mail this form to the UCSY supervisor or place it in a sealed enveloped and give it to the student to bring it back to the UCSY.   </w:t>
+        <w:t xml:space="preserve">The purpose of this form is to maintain a brief memo of student’s progress and supervisor reviews. The supervisor who monitors the student's performance during this period should fill out the form and mail this form to the UCSY supervisor or place it in a sealed </w:t>
+      </w:r>
+      <w:proofErr w:type="spellStart"/>
+      <w:r>
+        <w:rPr>
+          <w:rFonts w:ascii="Arial" w:hAnsi="Arial" w:cs="Arial"/>
+          <w:sz w:val="24"/>
+          <w:szCs w:val="24"/>
+        </w:rPr>
+        <w:t>enveloped</w:t>
+      </w:r>
+      <w:proofErr w:type="spellEnd"/>
+      <w:r>
+        <w:rPr>
+          <w:rFonts w:ascii="Arial" w:hAnsi="Arial" w:cs="Arial"/>
+          <w:sz w:val="24"/>
+          <w:szCs w:val="24"/>
+        </w:rPr>
+        <w:t xml:space="preserve"> and give it to the student to bring it back to the UCSY.   </w:t>
       </w:r>
     </w:p>
     <w:p>
@@ -79,13 +97,23 @@
         </w:rPr>
         <w:t xml:space="preserve">Company/Organization Name:  </w:t>
       </w:r>
-      <w:r>
-        <w:rPr>
-          <w:rFonts w:ascii="Arial" w:hAnsi="Arial" w:cs="Arial"/>
-          <w:sz w:val="24"/>
-          <w:szCs w:val="24"/>
-        </w:rPr>
-        <w:t>BizLeap Technology</w:t>
+      <w:proofErr w:type="spellStart"/>
+      <w:r>
+        <w:rPr>
+          <w:rFonts w:ascii="Arial" w:hAnsi="Arial" w:cs="Arial"/>
+          <w:sz w:val="24"/>
+          <w:szCs w:val="24"/>
+        </w:rPr>
+        <w:t>BizLeap</w:t>
+      </w:r>
+      <w:proofErr w:type="spellEnd"/>
+      <w:r>
+        <w:rPr>
+          <w:rFonts w:ascii="Arial" w:hAnsi="Arial" w:cs="Arial"/>
+          <w:sz w:val="24"/>
+          <w:szCs w:val="24"/>
+        </w:rPr>
+        <w:t xml:space="preserve"> Technology</w:t>
       </w:r>
     </w:p>
     <w:p>
@@ -121,14 +149,70 @@
         </w:rPr>
         <w:t xml:space="preserve">Mg </w:t>
       </w:r>
-      <w:r>
-        <w:rPr>
-          <w:rFonts w:ascii="Arial" w:hAnsi="Arial" w:cs="Arial"/>
-          <w:sz w:val="24"/>
-          <w:szCs w:val="24"/>
-        </w:rPr>
-        <w:t>Kaung Pyae Sone Tun</w:t>
-      </w:r>
+      <w:proofErr w:type="spellStart"/>
+      <w:r>
+        <w:rPr>
+          <w:rFonts w:ascii="Arial" w:hAnsi="Arial" w:cs="Arial"/>
+          <w:sz w:val="24"/>
+          <w:szCs w:val="24"/>
+        </w:rPr>
+        <w:t>Kaung</w:t>
+      </w:r>
+      <w:proofErr w:type="spellEnd"/>
+      <w:r>
+        <w:rPr>
+          <w:rFonts w:ascii="Arial" w:hAnsi="Arial" w:cs="Arial"/>
+          <w:sz w:val="24"/>
+          <w:szCs w:val="24"/>
+        </w:rPr>
+        <w:t xml:space="preserve"> </w:t>
+      </w:r>
+      <w:proofErr w:type="spellStart"/>
+      <w:r>
+        <w:rPr>
+          <w:rFonts w:ascii="Arial" w:hAnsi="Arial" w:cs="Arial"/>
+          <w:sz w:val="24"/>
+          <w:szCs w:val="24"/>
+        </w:rPr>
+        <w:t>Pyae</w:t>
+      </w:r>
+      <w:proofErr w:type="spellEnd"/>
+      <w:r>
+        <w:rPr>
+          <w:rFonts w:ascii="Arial" w:hAnsi="Arial" w:cs="Arial"/>
+          <w:sz w:val="24"/>
+          <w:szCs w:val="24"/>
+        </w:rPr>
+        <w:t xml:space="preserve"> </w:t>
+      </w:r>
+      <w:proofErr w:type="spellStart"/>
+      <w:r>
+        <w:rPr>
+          <w:rFonts w:ascii="Arial" w:hAnsi="Arial" w:cs="Arial"/>
+          <w:sz w:val="24"/>
+          <w:szCs w:val="24"/>
+        </w:rPr>
+        <w:t>Sone</w:t>
+      </w:r>
+      <w:proofErr w:type="spellEnd"/>
+      <w:r>
+        <w:rPr>
+          <w:rFonts w:ascii="Arial" w:hAnsi="Arial" w:cs="Arial"/>
+          <w:sz w:val="24"/>
+          <w:szCs w:val="24"/>
+        </w:rPr>
+        <w:t xml:space="preserve"> </w:t>
+      </w:r>
+      <w:proofErr w:type="spellStart"/>
+      <w:r>
+        <w:rPr>
+          <w:rFonts w:ascii="Arial" w:hAnsi="Arial" w:cs="Arial"/>
+          <w:sz w:val="24"/>
+          <w:szCs w:val="24"/>
+        </w:rPr>
+        <w:t>Tun</w:t>
+      </w:r>
+      <w:proofErr w:type="spellEnd"/>
       <w:r>
         <w:rPr>
           <w:rFonts w:ascii="Arial" w:hAnsi="Arial" w:cs="Arial"/>
@@ -477,7 +561,25 @@
                 <w:b/>
                 <w:bCs/>
               </w:rPr>
-              <w:t>3. Discuss about Bizleap products</w:t>
+              <w:t xml:space="preserve">3. Discuss about </w:t>
+            </w:r>
+            <w:proofErr w:type="spellStart"/>
+            <w:r>
+              <w:rPr>
+                <w:rFonts w:ascii="Arial" w:hAnsi="Arial" w:cs="Arial"/>
+                <w:b/>
+                <w:bCs/>
+              </w:rPr>
+              <w:t>Bizleap</w:t>
+            </w:r>
+            <w:proofErr w:type="spellEnd"/>
+            <w:r>
+              <w:rPr>
+                <w:rFonts w:ascii="Arial" w:hAnsi="Arial" w:cs="Arial"/>
+                <w:b/>
+                <w:bCs/>
+              </w:rPr>
+              <w:t xml:space="preserve"> products</w:t>
             </w:r>
             <w:r>
               <w:rPr>
@@ -681,7 +783,25 @@
                 <w:b/>
                 <w:bCs/>
               </w:rPr>
-              <w:t>5. Test BizLeap HR software with test script</w:t>
+              <w:t xml:space="preserve">5. Test </w:t>
+            </w:r>
+            <w:proofErr w:type="spellStart"/>
+            <w:r>
+              <w:rPr>
+                <w:rFonts w:ascii="Arial" w:hAnsi="Arial" w:cs="Arial"/>
+                <w:b/>
+                <w:bCs/>
+              </w:rPr>
+              <w:t>BizLeap</w:t>
+            </w:r>
+            <w:proofErr w:type="spellEnd"/>
+            <w:r>
+              <w:rPr>
+                <w:rFonts w:ascii="Arial" w:hAnsi="Arial" w:cs="Arial"/>
+                <w:b/>
+                <w:bCs/>
+              </w:rPr>
+              <w:t xml:space="preserve"> HR software with test script</w:t>
             </w:r>
           </w:p>
         </w:tc>
@@ -826,7 +946,25 @@
                 <w:b/>
                 <w:bCs/>
               </w:rPr>
-              <w:t>3. Test BizLeap HR software with test script</w:t>
+              <w:t xml:space="preserve">3. Test </w:t>
+            </w:r>
+            <w:proofErr w:type="spellStart"/>
+            <w:r>
+              <w:rPr>
+                <w:rFonts w:ascii="Arial" w:hAnsi="Arial" w:cs="Arial"/>
+                <w:b/>
+                <w:bCs/>
+              </w:rPr>
+              <w:t>BizLeap</w:t>
+            </w:r>
+            <w:proofErr w:type="spellEnd"/>
+            <w:r>
+              <w:rPr>
+                <w:rFonts w:ascii="Arial" w:hAnsi="Arial" w:cs="Arial"/>
+                <w:b/>
+                <w:bCs/>
+              </w:rPr>
+              <w:t xml:space="preserve"> HR software with test script</w:t>
             </w:r>
           </w:p>
         </w:tc>
@@ -937,7 +1075,25 @@
                 <w:b/>
                 <w:bCs/>
               </w:rPr>
-              <w:t>1. Java Assignment (BizLeap Interface)</w:t>
+              <w:t>1. Java Assignment (</w:t>
+            </w:r>
+            <w:proofErr w:type="spellStart"/>
+            <w:r>
+              <w:rPr>
+                <w:rFonts w:ascii="Arial" w:hAnsi="Arial" w:cs="Arial"/>
+                <w:b/>
+                <w:bCs/>
+              </w:rPr>
+              <w:t>BizLeap</w:t>
+            </w:r>
+            <w:proofErr w:type="spellEnd"/>
+            <w:r>
+              <w:rPr>
+                <w:rFonts w:ascii="Arial" w:hAnsi="Arial" w:cs="Arial"/>
+                <w:b/>
+                <w:bCs/>
+              </w:rPr>
+              <w:t xml:space="preserve"> Interface)</w:t>
             </w:r>
           </w:p>
           <w:p>
@@ -971,32 +1127,60 @@
                 <w:b/>
                 <w:bCs/>
               </w:rPr>
-              <w:t>3. Basic Git Bash Command</w:t>
-            </w:r>
-          </w:p>
-          <w:p>
-            <w:pPr>
-              <w:rPr>
-                <w:rFonts w:ascii="Arial" w:hAnsi="Arial" w:cs="Arial"/>
-                <w:b/>
-                <w:bCs/>
-              </w:rPr>
-            </w:pPr>
-            <w:r>
-              <w:rPr>
-                <w:rFonts w:ascii="Arial" w:hAnsi="Arial" w:cs="Arial"/>
-                <w:b/>
-                <w:bCs/>
-              </w:rPr>
-              <w:t xml:space="preserve"> 4. </w:t>
-            </w:r>
-            <w:r>
-              <w:rPr>
-                <w:rFonts w:ascii="Arial" w:hAnsi="Arial" w:cs="Arial"/>
-                <w:b/>
-                <w:bCs/>
-              </w:rPr>
-              <w:t>Test BizLeap HR software with test script</w:t>
+              <w:t xml:space="preserve">3. Basic </w:t>
+            </w:r>
+            <w:proofErr w:type="spellStart"/>
+            <w:r>
+              <w:rPr>
+                <w:rFonts w:ascii="Arial" w:hAnsi="Arial" w:cs="Arial"/>
+                <w:b/>
+                <w:bCs/>
+              </w:rPr>
+              <w:t>Git</w:t>
+            </w:r>
+            <w:proofErr w:type="spellEnd"/>
+            <w:r>
+              <w:rPr>
+                <w:rFonts w:ascii="Arial" w:hAnsi="Arial" w:cs="Arial"/>
+                <w:b/>
+                <w:bCs/>
+              </w:rPr>
+              <w:t xml:space="preserve"> Bash Command</w:t>
+            </w:r>
+          </w:p>
+          <w:p>
+            <w:pPr>
+              <w:rPr>
+                <w:rFonts w:ascii="Arial" w:hAnsi="Arial" w:cs="Arial"/>
+                <w:b/>
+                <w:bCs/>
+              </w:rPr>
+            </w:pPr>
+            <w:r>
+              <w:rPr>
+                <w:rFonts w:ascii="Arial" w:hAnsi="Arial" w:cs="Arial"/>
+                <w:b/>
+                <w:bCs/>
+              </w:rPr>
+              <w:t xml:space="preserve"> 4. Test </w:t>
+            </w:r>
+            <w:proofErr w:type="spellStart"/>
+            <w:r>
+              <w:rPr>
+                <w:rFonts w:ascii="Arial" w:hAnsi="Arial" w:cs="Arial"/>
+                <w:b/>
+                <w:bCs/>
+              </w:rPr>
+              <w:t>BizLeap</w:t>
+            </w:r>
+            <w:proofErr w:type="spellEnd"/>
+            <w:r>
+              <w:rPr>
+                <w:rFonts w:ascii="Arial" w:hAnsi="Arial" w:cs="Arial"/>
+                <w:b/>
+                <w:bCs/>
+              </w:rPr>
+              <w:t xml:space="preserve"> HR software with test script</w:t>
             </w:r>
           </w:p>
         </w:tc>
@@ -1020,9 +1204,155 @@
                 <w:bCs/>
               </w:rPr>
               <w:t>Done</w:t>
+            </w:r>
+          </w:p>
+        </w:tc>
+        <w:tc>
+          <w:tcPr>
+            <w:tcW w:w="1448" w:type="dxa"/>
+          </w:tcPr>
+          <w:p>
+            <w:pPr>
+              <w:jc w:val="center"/>
+              <w:rPr>
+                <w:rFonts w:ascii="Arial" w:hAnsi="Arial" w:cs="Arial"/>
+                <w:b/>
+                <w:bCs/>
+              </w:rPr>
+            </w:pPr>
+          </w:p>
+        </w:tc>
+      </w:tr>
+      <w:tr>
+        <w:trPr>
+          <w:trHeight w:val="849"/>
+        </w:trPr>
+        <w:tc>
+          <w:tcPr>
+            <w:tcW w:w="760" w:type="dxa"/>
+          </w:tcPr>
+          <w:p>
+            <w:pPr>
+              <w:jc w:val="center"/>
+              <w:rPr>
+                <w:rFonts w:ascii="Arial" w:hAnsi="Arial" w:cs="Arial"/>
+                <w:b/>
+                <w:bCs/>
+              </w:rPr>
+            </w:pPr>
+            <w:r>
+              <w:rPr>
+                <w:rFonts w:ascii="Arial" w:hAnsi="Arial" w:cs="Arial"/>
+                <w:b/>
+                <w:bCs/>
+              </w:rPr>
+              <w:lastRenderedPageBreak/>
+              <w:t>5</w:t>
+            </w:r>
+          </w:p>
+        </w:tc>
+        <w:tc>
+          <w:tcPr>
+            <w:tcW w:w="1645" w:type="dxa"/>
+          </w:tcPr>
+          <w:p>
+            <w:pPr>
+              <w:jc w:val="center"/>
+              <w:rPr>
+                <w:rFonts w:ascii="Arial" w:hAnsi="Arial" w:cs="Arial"/>
+                <w:b/>
+                <w:bCs/>
+              </w:rPr>
+            </w:pPr>
+            <w:r>
+              <w:rPr>
+                <w:rFonts w:ascii="Arial" w:hAnsi="Arial" w:cs="Arial"/>
+                <w:b/>
+                <w:bCs/>
+              </w:rPr>
+              <w:t>10.5.2019</w:t>
+            </w:r>
+          </w:p>
+        </w:tc>
+        <w:tc>
+          <w:tcPr>
+            <w:tcW w:w="3721" w:type="dxa"/>
+          </w:tcPr>
+          <w:p>
+            <w:pPr>
+              <w:rPr>
+                <w:rFonts w:ascii="Arial" w:hAnsi="Arial" w:cs="Arial"/>
+                <w:b/>
+                <w:bCs/>
+              </w:rPr>
+            </w:pPr>
+            <w:r>
+              <w:rPr>
+                <w:rFonts w:ascii="Arial" w:hAnsi="Arial" w:cs="Arial"/>
+                <w:b/>
+                <w:bCs/>
+              </w:rPr>
+              <w:t>1.Java Assignment (Non-Duplicate Integer Manager)</w:t>
+            </w:r>
+          </w:p>
+          <w:p>
+            <w:pPr>
+              <w:rPr>
+                <w:rFonts w:ascii="Arial" w:hAnsi="Arial" w:cs="Arial"/>
+                <w:b/>
+                <w:bCs/>
+              </w:rPr>
+            </w:pPr>
+            <w:r>
+              <w:rPr>
+                <w:rFonts w:ascii="Arial" w:hAnsi="Arial" w:cs="Arial"/>
+                <w:b/>
+                <w:bCs/>
+              </w:rPr>
+              <w:t>2. Code Review</w:t>
+            </w:r>
+          </w:p>
+          <w:p>
+            <w:pPr>
+              <w:rPr>
+                <w:rFonts w:ascii="Arial" w:hAnsi="Arial" w:cs="Arial"/>
+                <w:b/>
+                <w:bCs/>
+              </w:rPr>
+            </w:pPr>
+            <w:r>
+              <w:rPr>
+                <w:rFonts w:ascii="Arial" w:hAnsi="Arial" w:cs="Arial"/>
+                <w:b/>
+                <w:bCs/>
+              </w:rPr>
+              <w:t>3.BizLeap Mobile App Testing</w:t>
             </w:r>
             <w:bookmarkStart w:id="0" w:name="_GoBack"/>
             <w:bookmarkEnd w:id="0"/>
+          </w:p>
+        </w:tc>
+        <w:tc>
+          <w:tcPr>
+            <w:tcW w:w="3069" w:type="dxa"/>
+          </w:tcPr>
+          <w:p>
+            <w:pPr>
+              <w:jc w:val="center"/>
+              <w:rPr>
+                <w:rFonts w:ascii="Arial" w:hAnsi="Arial" w:cs="Arial"/>
+                <w:b/>
+                <w:bCs/>
+              </w:rPr>
+            </w:pPr>
+            <w:r>
+              <w:rPr>
+                <w:rFonts w:ascii="Arial" w:hAnsi="Arial" w:cs="Arial"/>
+                <w:b/>
+                <w:bCs/>
+              </w:rPr>
+              <w:t>Done</w:t>
+            </w:r>
           </w:p>
         </w:tc>
         <w:tc>
@@ -2026,7 +2356,7 @@
   <a:extraClrSchemeLst/>
   <a:extLst>
     <a:ext uri="{05A4C25C-085E-4340-85A3-A5531E510DB2}">
-      <thm15:themeFamily xmlns:thm15="http://schemas.microsoft.com/office/thememl/2012/main" xmlns="" name="Office Theme" id="{62F939B6-93AF-4DB8-9C6B-D6C7DFDC589F}" vid="{4A3C46E8-61CC-4603-A589-7422A47A8E4A}"/>
+      <thm15:themeFamily xmlns="" xmlns:thm15="http://schemas.microsoft.com/office/thememl/2012/main" name="Office Theme" id="{62F939B6-93AF-4DB8-9C6B-D6C7DFDC589F}" vid="{4A3C46E8-61CC-4603-A589-7422A47A8E4A}"/>
     </a:ext>
   </a:extLst>
 </a:theme>
@@ -2037,7 +2367,7 @@
 </file>
 
 <file path=customXml/itemProps1.xml><?xml version="1.0" encoding="utf-8"?>
-<ds:datastoreItem xmlns:ds="http://schemas.openxmlformats.org/officeDocument/2006/customXml" ds:itemID="{CA210B3C-A6CE-4E11-8C15-D36746DAF2B1}">
+<ds:datastoreItem xmlns:ds="http://schemas.openxmlformats.org/officeDocument/2006/customXml" ds:itemID="{48BA1308-CD3D-4A9C-95A4-A793CF772F4D}">
   <ds:schemaRefs>
     <ds:schemaRef ds:uri="http://schemas.openxmlformats.org/officeDocument/2006/bibliography"/>
   </ds:schemaRefs>

</xml_diff>

<commit_message>
Final Day Second week
</commit_message>
<xml_diff>
--- a/06052019KaungPyaeSoneTunDailyReport.docx
+++ b/06052019KaungPyaeSoneTunDailyReport.docx
@@ -13,6 +13,8 @@
           <w:szCs w:val="28"/>
         </w:rPr>
       </w:pPr>
+      <w:proofErr w:type="spellStart"/>
+      <w:proofErr w:type="gramStart"/>
       <w:r>
         <w:rPr>
           <w:rFonts w:ascii="Arial" w:hAnsi="Arial" w:cs="Arial"/>
@@ -21,7 +23,29 @@
           <w:sz w:val="28"/>
           <w:szCs w:val="28"/>
         </w:rPr>
-        <w:t xml:space="preserve">Student Progress Report </w:t>
+        <w:t>s</w:t>
+      </w:r>
+      <w:r>
+        <w:rPr>
+          <w:rFonts w:ascii="Arial" w:hAnsi="Arial" w:cs="Arial"/>
+          <w:b/>
+          <w:bCs/>
+          <w:sz w:val="28"/>
+          <w:szCs w:val="28"/>
+        </w:rPr>
+        <w:t>Student</w:t>
+      </w:r>
+      <w:proofErr w:type="spellEnd"/>
+      <w:proofErr w:type="gramEnd"/>
+      <w:r>
+        <w:rPr>
+          <w:rFonts w:ascii="Arial" w:hAnsi="Arial" w:cs="Arial"/>
+          <w:b/>
+          <w:bCs/>
+          <w:sz w:val="28"/>
+          <w:szCs w:val="28"/>
+        </w:rPr>
+        <w:t xml:space="preserve"> Progress Report </w:t>
       </w:r>
     </w:p>
     <w:p>
@@ -1328,31 +1352,263 @@
               </w:rPr>
               <w:t>3.BizLeap Mobile App Testing</w:t>
             </w:r>
+          </w:p>
+        </w:tc>
+        <w:tc>
+          <w:tcPr>
+            <w:tcW w:w="3069" w:type="dxa"/>
+          </w:tcPr>
+          <w:p>
+            <w:pPr>
+              <w:jc w:val="center"/>
+              <w:rPr>
+                <w:rFonts w:ascii="Arial" w:hAnsi="Arial" w:cs="Arial"/>
+                <w:b/>
+                <w:bCs/>
+              </w:rPr>
+            </w:pPr>
+            <w:r>
+              <w:rPr>
+                <w:rFonts w:ascii="Arial" w:hAnsi="Arial" w:cs="Arial"/>
+                <w:b/>
+                <w:bCs/>
+              </w:rPr>
+              <w:t>Done</w:t>
+            </w:r>
+          </w:p>
+        </w:tc>
+        <w:tc>
+          <w:tcPr>
+            <w:tcW w:w="1448" w:type="dxa"/>
+          </w:tcPr>
+          <w:p>
+            <w:pPr>
+              <w:jc w:val="center"/>
+              <w:rPr>
+                <w:rFonts w:ascii="Arial" w:hAnsi="Arial" w:cs="Arial"/>
+                <w:b/>
+                <w:bCs/>
+              </w:rPr>
+            </w:pPr>
+          </w:p>
+        </w:tc>
+      </w:tr>
+      <w:tr>
+        <w:trPr>
+          <w:trHeight w:val="849"/>
+        </w:trPr>
+        <w:tc>
+          <w:tcPr>
+            <w:tcW w:w="760" w:type="dxa"/>
+          </w:tcPr>
+          <w:p>
+            <w:pPr>
+              <w:jc w:val="center"/>
+              <w:rPr>
+                <w:rFonts w:ascii="Arial" w:hAnsi="Arial" w:cs="Arial"/>
+                <w:b/>
+                <w:bCs/>
+              </w:rPr>
+            </w:pPr>
+            <w:r>
+              <w:rPr>
+                <w:rFonts w:ascii="Arial" w:hAnsi="Arial" w:cs="Arial"/>
+                <w:b/>
+                <w:bCs/>
+              </w:rPr>
+              <w:t xml:space="preserve">6 </w:t>
+            </w:r>
+          </w:p>
+        </w:tc>
+        <w:tc>
+          <w:tcPr>
+            <w:tcW w:w="1645" w:type="dxa"/>
+          </w:tcPr>
+          <w:p>
+            <w:pPr>
+              <w:jc w:val="center"/>
+              <w:rPr>
+                <w:rFonts w:ascii="Arial" w:hAnsi="Arial" w:cs="Arial"/>
+                <w:b/>
+                <w:bCs/>
+              </w:rPr>
+            </w:pPr>
+            <w:r>
+              <w:rPr>
+                <w:rFonts w:ascii="Arial" w:hAnsi="Arial" w:cs="Arial"/>
+                <w:b/>
+                <w:bCs/>
+              </w:rPr>
+              <w:t>11.5.2019</w:t>
+            </w:r>
+          </w:p>
+        </w:tc>
+        <w:tc>
+          <w:tcPr>
+            <w:tcW w:w="3721" w:type="dxa"/>
+          </w:tcPr>
+          <w:p>
+            <w:pPr>
+              <w:rPr>
+                <w:rFonts w:ascii="Arial" w:hAnsi="Arial" w:cs="Arial"/>
+                <w:b/>
+                <w:bCs/>
+              </w:rPr>
+            </w:pPr>
+            <w:r>
+              <w:rPr>
+                <w:rFonts w:ascii="Arial" w:hAnsi="Arial" w:cs="Arial"/>
+                <w:b/>
+                <w:bCs/>
+              </w:rPr>
+              <w:t>1.Java Assignment Modified(Non-Duplicate Integer Manager)</w:t>
+            </w:r>
+          </w:p>
+          <w:p>
+            <w:pPr>
+              <w:rPr>
+                <w:rFonts w:ascii="Arial" w:hAnsi="Arial" w:cs="Arial"/>
+                <w:b/>
+                <w:bCs/>
+              </w:rPr>
+            </w:pPr>
+            <w:r>
+              <w:rPr>
+                <w:rFonts w:ascii="Arial" w:hAnsi="Arial" w:cs="Arial"/>
+                <w:b/>
+                <w:bCs/>
+              </w:rPr>
+              <w:t xml:space="preserve">2. </w:t>
+            </w:r>
+            <w:proofErr w:type="spellStart"/>
+            <w:r>
+              <w:rPr>
+                <w:rFonts w:ascii="Arial" w:hAnsi="Arial" w:cs="Arial"/>
+                <w:b/>
+                <w:bCs/>
+              </w:rPr>
+              <w:t>Git</w:t>
+            </w:r>
+            <w:proofErr w:type="spellEnd"/>
+            <w:r>
+              <w:rPr>
+                <w:rFonts w:ascii="Arial" w:hAnsi="Arial" w:cs="Arial"/>
+                <w:b/>
+                <w:bCs/>
+              </w:rPr>
+              <w:t xml:space="preserve"> common Command</w:t>
+            </w:r>
+          </w:p>
+          <w:p>
+            <w:pPr>
+              <w:rPr>
+                <w:rFonts w:ascii="Arial" w:hAnsi="Arial" w:cs="Arial"/>
+                <w:b/>
+                <w:bCs/>
+              </w:rPr>
+            </w:pPr>
+            <w:r>
+              <w:rPr>
+                <w:rFonts w:ascii="Arial" w:hAnsi="Arial" w:cs="Arial"/>
+                <w:b/>
+                <w:bCs/>
+              </w:rPr>
+              <w:t>3. Group meeting</w:t>
+            </w:r>
+          </w:p>
+          <w:p>
+            <w:pPr>
+              <w:rPr>
+                <w:rFonts w:ascii="Arial" w:hAnsi="Arial" w:cs="Arial"/>
+                <w:b/>
+                <w:bCs/>
+              </w:rPr>
+            </w:pPr>
+            <w:r>
+              <w:rPr>
+                <w:rFonts w:ascii="Arial" w:hAnsi="Arial" w:cs="Arial"/>
+                <w:b/>
+                <w:bCs/>
+              </w:rPr>
+              <w:t xml:space="preserve">4. </w:t>
+            </w:r>
+            <w:r>
+              <w:rPr>
+                <w:rFonts w:ascii="Arial" w:hAnsi="Arial" w:cs="Arial"/>
+                <w:b/>
+                <w:bCs/>
+              </w:rPr>
+              <w:t xml:space="preserve">Test </w:t>
+            </w:r>
+            <w:proofErr w:type="spellStart"/>
+            <w:r>
+              <w:rPr>
+                <w:rFonts w:ascii="Arial" w:hAnsi="Arial" w:cs="Arial"/>
+                <w:b/>
+                <w:bCs/>
+              </w:rPr>
+              <w:t>BizLeap</w:t>
+            </w:r>
+            <w:proofErr w:type="spellEnd"/>
+            <w:r>
+              <w:rPr>
+                <w:rFonts w:ascii="Arial" w:hAnsi="Arial" w:cs="Arial"/>
+                <w:b/>
+                <w:bCs/>
+              </w:rPr>
+              <w:t xml:space="preserve"> HR software with test script</w:t>
+            </w:r>
+          </w:p>
+          <w:p>
+            <w:pPr>
+              <w:rPr>
+                <w:rFonts w:ascii="Arial" w:hAnsi="Arial" w:cs="Arial"/>
+                <w:b/>
+                <w:bCs/>
+              </w:rPr>
+            </w:pPr>
+            <w:r>
+              <w:rPr>
+                <w:rFonts w:ascii="Arial" w:hAnsi="Arial" w:cs="Arial"/>
+                <w:b/>
+                <w:bCs/>
+              </w:rPr>
+              <w:t>5. Maven Basic command</w:t>
+            </w:r>
+          </w:p>
+          <w:p>
+            <w:pPr>
+              <w:rPr>
+                <w:rFonts w:ascii="Arial" w:hAnsi="Arial" w:cs="Arial"/>
+                <w:b/>
+                <w:bCs/>
+              </w:rPr>
+            </w:pPr>
+          </w:p>
+        </w:tc>
+        <w:tc>
+          <w:tcPr>
+            <w:tcW w:w="3069" w:type="dxa"/>
+          </w:tcPr>
+          <w:p>
+            <w:pPr>
+              <w:jc w:val="center"/>
+              <w:rPr>
+                <w:rFonts w:ascii="Arial" w:hAnsi="Arial" w:cs="Arial"/>
+                <w:b/>
+                <w:bCs/>
+              </w:rPr>
+            </w:pPr>
+            <w:r>
+              <w:rPr>
+                <w:rFonts w:ascii="Arial" w:hAnsi="Arial" w:cs="Arial"/>
+                <w:b/>
+                <w:bCs/>
+              </w:rPr>
+              <w:t>Done</w:t>
+            </w:r>
             <w:bookmarkStart w:id="0" w:name="_GoBack"/>
             <w:bookmarkEnd w:id="0"/>
-          </w:p>
-        </w:tc>
-        <w:tc>
-          <w:tcPr>
-            <w:tcW w:w="3069" w:type="dxa"/>
-          </w:tcPr>
-          <w:p>
-            <w:pPr>
-              <w:jc w:val="center"/>
-              <w:rPr>
-                <w:rFonts w:ascii="Arial" w:hAnsi="Arial" w:cs="Arial"/>
-                <w:b/>
-                <w:bCs/>
-              </w:rPr>
-            </w:pPr>
-            <w:r>
-              <w:rPr>
-                <w:rFonts w:ascii="Arial" w:hAnsi="Arial" w:cs="Arial"/>
-                <w:b/>
-                <w:bCs/>
-              </w:rPr>
-              <w:t>Done</w:t>
-            </w:r>
           </w:p>
         </w:tc>
         <w:tc>
@@ -2356,7 +2612,7 @@
   <a:extraClrSchemeLst/>
   <a:extLst>
     <a:ext uri="{05A4C25C-085E-4340-85A3-A5531E510DB2}">
-      <thm15:themeFamily xmlns="" xmlns:thm15="http://schemas.microsoft.com/office/thememl/2012/main" name="Office Theme" id="{62F939B6-93AF-4DB8-9C6B-D6C7DFDC589F}" vid="{4A3C46E8-61CC-4603-A589-7422A47A8E4A}"/>
+      <thm15:themeFamily xmlns:thm15="http://schemas.microsoft.com/office/thememl/2012/main" xmlns="" name="Office Theme" id="{62F939B6-93AF-4DB8-9C6B-D6C7DFDC589F}" vid="{4A3C46E8-61CC-4603-A589-7422A47A8E4A}"/>
     </a:ext>
   </a:extLst>
 </a:theme>
@@ -2367,7 +2623,7 @@
 </file>
 
 <file path=customXml/itemProps1.xml><?xml version="1.0" encoding="utf-8"?>
-<ds:datastoreItem xmlns:ds="http://schemas.openxmlformats.org/officeDocument/2006/customXml" ds:itemID="{48BA1308-CD3D-4A9C-95A4-A793CF772F4D}">
+<ds:datastoreItem xmlns:ds="http://schemas.openxmlformats.org/officeDocument/2006/customXml" ds:itemID="{08DA23A0-2D8B-4D89-9D1E-45A4A5A95F5C}">
   <ds:schemaRefs>
     <ds:schemaRef ds:uri="http://schemas.openxmlformats.org/officeDocument/2006/bibliography"/>
   </ds:schemaRefs>

</xml_diff>

<commit_message>
Third week Firsts Day
</commit_message>
<xml_diff>
--- a/06052019KaungPyaeSoneTunDailyReport.docx
+++ b/06052019KaungPyaeSoneTunDailyReport.docx
@@ -13,16 +13,8 @@
           <w:szCs w:val="28"/>
         </w:rPr>
       </w:pPr>
-      <w:r>
-        <w:rPr>
-          <w:rFonts w:ascii="Arial" w:hAnsi="Arial" w:cs="Arial"/>
-          <w:b/>
-          <w:bCs/>
-          <w:sz w:val="28"/>
-          <w:szCs w:val="28"/>
-        </w:rPr>
-        <w:t>s</w:t>
-      </w:r>
+      <w:bookmarkStart w:id="0" w:name="_GoBack"/>
+      <w:bookmarkEnd w:id="0"/>
       <w:r>
         <w:rPr>
           <w:rFonts w:ascii="Arial" w:hAnsi="Arial" w:cs="Arial"/>
@@ -1453,8 +1445,6 @@
               </w:rPr>
               <w:t>s</w:t>
             </w:r>
-            <w:bookmarkStart w:id="0" w:name="_GoBack"/>
-            <w:bookmarkEnd w:id="0"/>
           </w:p>
         </w:tc>
         <w:tc>
@@ -2473,7 +2463,7 @@
   <a:extraClrSchemeLst/>
   <a:extLst>
     <a:ext uri="{05A4C25C-085E-4340-85A3-A5531E510DB2}">
-      <thm15:themeFamily xmlns="" xmlns:thm15="http://schemas.microsoft.com/office/thememl/2012/main" name="Office Theme" id="{62F939B6-93AF-4DB8-9C6B-D6C7DFDC589F}" vid="{4A3C46E8-61CC-4603-A589-7422A47A8E4A}"/>
+      <thm15:themeFamily xmlns:thm15="http://schemas.microsoft.com/office/thememl/2012/main" xmlns="" name="Office Theme" id="{62F939B6-93AF-4DB8-9C6B-D6C7DFDC589F}" vid="{4A3C46E8-61CC-4603-A589-7422A47A8E4A}"/>
     </a:ext>
   </a:extLst>
 </a:theme>
@@ -2484,7 +2474,7 @@
 </file>
 
 <file path=customXml/itemProps1.xml><?xml version="1.0" encoding="utf-8"?>
-<ds:datastoreItem xmlns:ds="http://schemas.openxmlformats.org/officeDocument/2006/customXml" ds:itemID="{777C037C-CEE8-4306-AEDC-0F64D740E985}">
+<ds:datastoreItem xmlns:ds="http://schemas.openxmlformats.org/officeDocument/2006/customXml" ds:itemID="{4C6852A6-A293-4B9E-9A28-EDD1E9B8730F}">
   <ds:schemaRefs>
     <ds:schemaRef ds:uri="http://schemas.openxmlformats.org/officeDocument/2006/bibliography"/>
   </ds:schemaRefs>

</xml_diff>